<commit_message>
feat: Update the machine readable termesheet and the corresponding example outputs
</commit_message>
<xml_diff>
--- a/Machine-Readable Termsheet/Examples/fixed_rate.docx
+++ b/Machine-Readable Termsheet/Examples/fixed_rate.docx
@@ -1,6 +1,6 @@
 
 <file path=word/document.xml><?xml version="1.0" encoding="utf-8"?>
-<w:document xmlns:wpc="http://schemas.microsoft.com/office/word/2010/wordprocessingCanvas" xmlns:cx="http://schemas.microsoft.com/office/drawing/2014/chartex" xmlns:cx1="http://schemas.microsoft.com/office/drawing/2015/9/8/chartex" xmlns:cx2="http://schemas.microsoft.com/office/drawing/2015/10/21/chartex" xmlns:cx3="http://schemas.microsoft.com/office/drawing/2016/5/9/chartex" xmlns:cx4="http://schemas.microsoft.com/office/drawing/2016/5/10/chartex" xmlns:cx5="http://schemas.microsoft.com/office/drawing/2016/5/11/chartex" xmlns:cx6="http://schemas.microsoft.com/office/drawing/2016/5/12/chartex" xmlns:cx7="http://schemas.microsoft.com/office/drawing/2016/5/13/chartex" xmlns:cx8="http://schemas.microsoft.com/office/drawing/2016/5/14/chartex" xmlns:mc="http://schemas.openxmlformats.org/markup-compatibility/2006" xmlns:aink="http://schemas.microsoft.com/office/drawing/2016/ink" xmlns:am3d="http://schemas.microsoft.com/office/drawing/2017/model3d" xmlns:o="urn:schemas-microsoft-com:office:office" xmlns:r="http://schemas.openxmlformats.org/officeDocument/2006/relationships" xmlns:m="http://schemas.openxmlformats.org/officeDocument/2006/math" xmlns:v="urn:schemas-microsoft-com:vml" xmlns:wp14="http://schemas.microsoft.com/office/word/2010/wordprocessingDrawing" xmlns:wp="http://schemas.openxmlformats.org/drawingml/2006/wordprocessingDrawing" xmlns:w10="urn:schemas-microsoft-com:office:word" xmlns:w="http://schemas.openxmlformats.org/wordprocessingml/2006/main" xmlns:w14="http://schemas.microsoft.com/office/word/2010/wordml" xmlns:w15="http://schemas.microsoft.com/office/word/2012/wordml" xmlns:w16cex="http://schemas.microsoft.com/office/word/2018/wordml/cex" xmlns:w16cid="http://schemas.microsoft.com/office/word/2016/wordml/cid" xmlns:w16="http://schemas.microsoft.com/office/word/2018/wordml" xmlns:w16se="http://schemas.microsoft.com/office/word/2015/wordml/symex" xmlns:wpg="http://schemas.microsoft.com/office/word/2010/wordprocessingGroup" xmlns:wpi="http://schemas.microsoft.com/office/word/2010/wordprocessingInk" xmlns:wne="http://schemas.microsoft.com/office/word/2006/wordml" xmlns:wps="http://schemas.microsoft.com/office/word/2010/wordprocessingShape" mc:Ignorable="w14 w15 w16se w16cid w16 w16cex wp14">
+<w:document xmlns:wpc="http://schemas.microsoft.com/office/word/2010/wordprocessingCanvas" xmlns:cx="http://schemas.microsoft.com/office/drawing/2014/chartex" xmlns:cx1="http://schemas.microsoft.com/office/drawing/2015/9/8/chartex" xmlns:cx2="http://schemas.microsoft.com/office/drawing/2015/10/21/chartex" xmlns:cx3="http://schemas.microsoft.com/office/drawing/2016/5/9/chartex" xmlns:cx4="http://schemas.microsoft.com/office/drawing/2016/5/10/chartex" xmlns:cx5="http://schemas.microsoft.com/office/drawing/2016/5/11/chartex" xmlns:cx6="http://schemas.microsoft.com/office/drawing/2016/5/12/chartex" xmlns:cx7="http://schemas.microsoft.com/office/drawing/2016/5/13/chartex" xmlns:cx8="http://schemas.microsoft.com/office/drawing/2016/5/14/chartex" xmlns:mc="http://schemas.openxmlformats.org/markup-compatibility/2006" xmlns:aink="http://schemas.microsoft.com/office/drawing/2016/ink" xmlns:am3d="http://schemas.microsoft.com/office/drawing/2017/model3d" xmlns:o="urn:schemas-microsoft-com:office:office" xmlns:r="http://schemas.openxmlformats.org/officeDocument/2006/relationships" xmlns:m="http://schemas.openxmlformats.org/officeDocument/2006/math" xmlns:v="urn:schemas-microsoft-com:vml" xmlns:wp14="http://schemas.microsoft.com/office/word/2010/wordprocessingDrawing" xmlns:wp="http://schemas.openxmlformats.org/drawingml/2006/wordprocessingDrawing" xmlns:w10="urn:schemas-microsoft-com:office:word" xmlns:w="http://schemas.openxmlformats.org/wordprocessingml/2006/main" xmlns:w14="http://schemas.microsoft.com/office/word/2010/wordml" xmlns:w15="http://schemas.microsoft.com/office/word/2012/wordml" xmlns:w16cex="http://schemas.microsoft.com/office/word/2018/wordml/cex" xmlns:w16cid="http://schemas.microsoft.com/office/word/2016/wordml/cid" xmlns:w16="http://schemas.microsoft.com/office/word/2018/wordml" xmlns:w16sdtdh="http://schemas.microsoft.com/office/word/2020/wordml/sdtdatahash" xmlns:w16se="http://schemas.microsoft.com/office/word/2015/wordml/symex" xmlns:wpg="http://schemas.microsoft.com/office/word/2010/wordprocessingGroup" xmlns:wpi="http://schemas.microsoft.com/office/word/2010/wordprocessingInk" xmlns:wne="http://schemas.microsoft.com/office/word/2006/wordml" xmlns:wps="http://schemas.microsoft.com/office/word/2010/wordprocessingShape" mc:Ignorable="w14 w15 w16se w16cid w16 w16cex w16sdtdh wp14">
   <w:body>
     <w:p>
       <w:pPr>
@@ -78,7 +78,7 @@
                 <w:rFonts w:ascii="Calibri" w:eastAsia="Calibri" w:hAnsi="Calibri" w:cs="Calibri"/>
                 <w:color w:val="44546A"/>
               </w:rPr>
-              <w:t xml:space="preserve">Term Sheet dated 2021-06-18</w:t>
+              <w:t xml:space="preserve">Term Sheet dated 2021-10-01</w:t>
             </w:r>
             <w:r>
               <w:rPr>
@@ -126,7 +126,7 @@
                 <w:sz w:val="24"/>
                 <w:szCs w:val="24"/>
               </w:rPr>
-              <w:t xml:space="preserve">Issuer 1</w:t>
+              <w:t xml:space="preserve">Issuer Name</w:t>
             </w:r>
             <w:r>
               <w:rPr>
@@ -168,7 +168,7 @@
                 <w:sz w:val="24"/>
                 <w:szCs w:val="24"/>
               </w:rPr>
-              <w:t xml:space="preserve">DIP</w:t>
+              <w:t xml:space="preserve">EMTN</w:t>
             </w:r>
           </w:p>
           <w:p>
@@ -190,7 +190,7 @@
                 <w:sz w:val="24"/>
                 <w:szCs w:val="24"/>
               </w:rPr>
-              <w:t xml:space="preserve">EUR </w:t>
+              <w:t xml:space="preserve">GBP 100000000</w:t>
             </w:r>
             <w:r>
               <w:rPr>
@@ -200,7 +200,7 @@
                 <w:sz w:val="24"/>
                 <w:szCs w:val="24"/>
               </w:rPr>
-              <w:t xml:space="preserve">50000000</w:t>
+              <w:t xml:space="preserve"> </w:t>
             </w:r>
             <w:r>
               <w:rPr>
@@ -210,7 +210,7 @@
                 <w:sz w:val="24"/>
                 <w:szCs w:val="24"/>
               </w:rPr>
-              <w:t xml:space="preserve"/>
+              <w:t xml:space="preserve">Senior Unsecured </w:t>
             </w:r>
             <w:r>
               <w:rPr>
@@ -230,7 +230,7 @@
                 <w:sz w:val="24"/>
                 <w:szCs w:val="24"/>
               </w:rPr>
-              <w:t xml:space="preserve"> </w:t>
+              <w:t xml:space="preserve">1.0000</w:t>
             </w:r>
             <w:r>
               <w:rPr>
@@ -240,7 +240,7 @@
                 <w:sz w:val="24"/>
                 <w:szCs w:val="24"/>
               </w:rPr>
-              <w:t xml:space="preserve">Senior Preferred </w:t>
+              <w:t>%</w:t>
             </w:r>
             <w:r>
               <w:rPr>
@@ -250,7 +250,7 @@
                 <w:sz w:val="24"/>
                 <w:szCs w:val="24"/>
               </w:rPr>
-              <w:t xml:space="preserve">1.0000%</w:t>
+              <w:t xml:space="preserve"/>
             </w:r>
             <w:r>
               <w:rPr>
@@ -270,7 +270,7 @@
                 <w:sz w:val="24"/>
                 <w:szCs w:val="24"/>
               </w:rPr>
-              <w:t xml:space="preserve"/>
+              <w:t xml:space="preserve">Fixed Rate</w:t>
             </w:r>
             <w:r>
               <w:rPr>
@@ -280,7 +280,7 @@
                 <w:sz w:val="24"/>
                 <w:szCs w:val="24"/>
               </w:rPr>
-              <w:t xml:space="preserve">Fixed Rate Notes </w:t>
+              <w:t xml:space="preserve"/>
             </w:r>
             <w:r>
               <w:rPr>
@@ -290,7 +290,7 @@
                 <w:sz w:val="24"/>
                 <w:szCs w:val="24"/>
               </w:rPr>
-              <w:t xml:space="preserve">due </w:t>
+              <w:t xml:space="preserve"> Notes </w:t>
             </w:r>
             <w:r>
               <w:rPr>
@@ -300,7 +300,7 @@
                 <w:sz w:val="24"/>
                 <w:szCs w:val="24"/>
               </w:rPr>
-              <w:t xml:space="preserve">2026-06-25 </w:t>
+              <w:t xml:space="preserve">due </w:t>
             </w:r>
             <w:r>
               <w:rPr>
@@ -310,7 +310,7 @@
                 <w:sz w:val="24"/>
                 <w:szCs w:val="24"/>
               </w:rPr>
-              <w:t>(the "</w:t>
+              <w:t xml:space="preserve">2026-10-08 (the "</w:t>
             </w:r>
             <w:r>
               <w:rPr>
@@ -320,7 +320,7 @@
                 <w:sz w:val="24"/>
                 <w:szCs w:val="24"/>
               </w:rPr>
-              <w:t>Notes</w:t>
+              <w:t xml:space="preserve">Notes</w:t>
             </w:r>
             <w:r>
               <w:rPr>
@@ -331,16 +331,6 @@
                 <w:szCs w:val="24"/>
               </w:rPr>
               <w:t xml:space="preserve">")</w:t>
-            </w:r>
-            <w:r>
-              <w:rPr>
-                <w:rFonts w:ascii="Calibri" w:eastAsia="Calibri" w:hAnsi="Calibri" w:cs="Calibri"/>
-                <w:b/>
-                <w:color w:val="44546A"/>
-                <w:sz w:val="24"/>
-                <w:szCs w:val="24"/>
-              </w:rPr>
-              <w:t xml:space="preserve"/>
             </w:r>
           </w:p>
         </w:tc>
@@ -413,7 +403,14 @@
                 <w:rFonts w:ascii="Calibri" w:eastAsia="Calibri" w:hAnsi="Calibri" w:cs="Calibri"/>
                 <w:b/>
               </w:rPr>
-              <w:t xml:space="preserve">Issuer</w:t>
+              <w:t>Issuer</w:t>
+            </w:r>
+            <w:r>
+              <w:rPr>
+                <w:rFonts w:ascii="Calibri" w:eastAsia="Calibri" w:hAnsi="Calibri" w:cs="Calibri"/>
+                <w:b/>
+              </w:rPr>
+              <w:t xml:space="preserve">(s)</w:t>
             </w:r>
           </w:p>
         </w:tc>
@@ -451,7 +448,7 @@
               <w:rPr>
                 <w:rFonts w:ascii="Calibri" w:eastAsia="Calibri" w:hAnsi="Calibri" w:cs="Calibri"/>
               </w:rPr>
-              <w:t xml:space="preserve">Issuer 1 (LEI: 549300AA588N7RWKBP11</w:t>
+              <w:t xml:space="preserve">Issuer Name (LEI: XXXXXXXXXX3333333333</w:t>
             </w:r>
             <w:r>
               <w:rPr>
@@ -546,7 +543,7 @@
               <w:rPr>
                 <w:rFonts w:ascii="Calibri" w:eastAsia="Calibri" w:hAnsi="Calibri" w:cs="Calibri"/>
               </w:rPr>
-              <w:t xml:space="preserve">Issuer 1</w:t>
+              <w:t xml:space="preserve">Issuer Name</w:t>
             </w:r>
             <w:r>
               <w:rPr>
@@ -558,7 +555,19 @@
               <w:rPr>
                 <w:rFonts w:ascii="Calibri" w:eastAsia="Calibri" w:hAnsi="Calibri" w:cs="Calibri"/>
               </w:rPr>
-              <w:t xml:space="preserve">Fitch: A (STABLE)</w:t>
+              <w:t xml:space="preserve">Fitch: NR (N/A)</w:t>
+            </w:r>
+            <w:r>
+              <w:rPr>
+                <w:rFonts w:ascii="Calibri" w:eastAsia="Calibri" w:hAnsi="Calibri" w:cs="Calibri"/>
+              </w:rPr>
+              <w:t xml:space="preserve">, </w:t>
+            </w:r>
+            <w:r>
+              <w:rPr>
+                <w:rFonts w:ascii="Calibri" w:eastAsia="Calibri" w:hAnsi="Calibri" w:cs="Calibri"/>
+              </w:rPr>
+              <w:t xml:space="preserve">Moodys: NR (N/A)</w:t>
             </w:r>
             <w:r>
               <w:rPr>
@@ -570,37 +579,31 @@
               <w:rPr>
                 <w:rFonts w:ascii="Calibri" w:eastAsia="Calibri" w:hAnsi="Calibri" w:cs="Calibri"/>
               </w:rPr>
-              <w:t xml:space="preserve">Moodys: Aa3 (STABLE)</w:t>
-            </w:r>
-            <w:r>
-              <w:rPr>
-                <w:rFonts w:ascii="Calibri" w:eastAsia="Calibri" w:hAnsi="Calibri" w:cs="Calibri"/>
-              </w:rPr>
-              <w:t xml:space="preserve"/>
-            </w:r>
-            <w:r>
-              <w:rPr>
-                <w:rFonts w:ascii="Calibri" w:eastAsia="Calibri" w:hAnsi="Calibri" w:cs="Calibri"/>
-              </w:rPr>
-              <w:t xml:space="preserve"/>
-            </w:r>
-            <w:r>
-              <w:rPr>
-                <w:rFonts w:ascii="Calibri" w:eastAsia="Calibri" w:hAnsi="Calibri" w:cs="Calibri"/>
-              </w:rPr>
-              <w:t xml:space="preserve"/>
-            </w:r>
-            <w:r>
-              <w:rPr>
-                <w:rFonts w:ascii="Calibri" w:eastAsia="Calibri" w:hAnsi="Calibri" w:cs="Calibri"/>
-              </w:rPr>
-              <w:t xml:space="preserve"/>
-            </w:r>
-            <w:r>
-              <w:rPr>
-                <w:rFonts w:ascii="Calibri" w:eastAsia="Calibri" w:hAnsi="Calibri" w:cs="Calibri"/>
-              </w:rPr>
-              <w:t xml:space="preserve"> </w:t>
+              <w:t xml:space="preserve">S A- (STABLE)</w:t>
+            </w:r>
+            <w:r>
+              <w:rPr>
+                <w:rFonts w:ascii="Calibri" w:eastAsia="Calibri" w:hAnsi="Calibri" w:cs="Calibri"/>
+              </w:rPr>
+              <w:t xml:space="preserve"/>
+            </w:r>
+            <w:r>
+              <w:rPr>
+                <w:rFonts w:ascii="Calibri" w:eastAsia="Calibri" w:hAnsi="Calibri" w:cs="Calibri"/>
+              </w:rPr>
+              <w:t xml:space="preserve"/>
+            </w:r>
+            <w:r>
+              <w:rPr>
+                <w:rFonts w:ascii="Calibri" w:eastAsia="Calibri" w:hAnsi="Calibri" w:cs="Calibri"/>
+              </w:rPr>
+              <w:t xml:space="preserve"/>
+            </w:r>
+            <w:r>
+              <w:rPr>
+                <w:rFonts w:ascii="Calibri" w:eastAsia="Calibri" w:hAnsi="Calibri" w:cs="Calibri"/>
+              </w:rPr>
+              <w:t xml:space="preserve"/>
             </w:r>
             <w:r>
               <w:rPr>
@@ -651,7 +654,7 @@
                 <w:rFonts w:ascii="Calibri" w:eastAsia="Calibri" w:hAnsi="Calibri" w:cs="Calibri"/>
                 <w:b/>
               </w:rPr>
-              <w:t>Currency</w:t>
+              <w:t xml:space="preserve">Guarantor</w:t>
             </w:r>
           </w:p>
         </w:tc>
@@ -689,13 +692,13 @@
               <w:rPr>
                 <w:rFonts w:ascii="Calibri" w:eastAsia="Calibri" w:hAnsi="Calibri" w:cs="Calibri"/>
               </w:rPr>
-              <w:t xml:space="preserve">EUR</w:t>
-            </w:r>
-            <w:r>
-              <w:rPr>
-                <w:rFonts w:ascii="Calibri" w:eastAsia="Calibri" w:hAnsi="Calibri" w:cs="Calibri"/>
-              </w:rPr>
-              <w:t xml:space="preserve"/>
+              <w:t xml:space="preserve">Guarantor Name</w:t>
+            </w:r>
+            <w:r>
+              <w:rPr>
+                <w:rFonts w:ascii="Calibri" w:eastAsia="Calibri" w:hAnsi="Calibri" w:cs="Calibri"/>
+              </w:rPr>
+              <w:t xml:space="preserve"> (LEI: XXXXXXXXXX2222222222)</w:t>
             </w:r>
             <w:r>
               <w:rPr>
@@ -746,7 +749,7 @@
                 <w:rFonts w:ascii="Calibri" w:eastAsia="Calibri" w:hAnsi="Calibri" w:cs="Calibri"/>
                 <w:b/>
               </w:rPr>
-              <w:t>Series Number</w:t>
+              <w:t xml:space="preserve">Guarantor Rating</w:t>
             </w:r>
           </w:p>
         </w:tc>
@@ -784,7 +787,63 @@
               <w:rPr>
                 <w:rFonts w:ascii="Calibri" w:eastAsia="Calibri" w:hAnsi="Calibri" w:cs="Calibri"/>
               </w:rPr>
-              <w:t xml:space="preserve">12345</w:t>
+              <w:t xml:space="preserve">Guarantor Name</w:t>
+            </w:r>
+          </w:p>
+          <w:p>
+            <w:pPr>
+              <w:pBdr>
+                <w:top w:val="nil"/>
+                <w:left w:val="nil"/>
+                <w:bottom w:val="nil"/>
+                <w:right w:val="nil"/>
+                <w:between w:val="nil"/>
+              </w:pBdr>
+              <w:rPr>
+                <w:rFonts w:ascii="Calibri" w:eastAsia="Calibri" w:hAnsi="Calibri" w:cs="Calibri"/>
+              </w:rPr>
+            </w:pPr>
+            <w:r>
+              <w:rPr>
+                <w:rFonts w:ascii="Calibri" w:eastAsia="Calibri" w:hAnsi="Calibri" w:cs="Calibri"/>
+              </w:rPr>
+              <w:t xml:space="preserve">Fitch: NR (N/A)</w:t>
+            </w:r>
+            <w:r>
+              <w:rPr>
+                <w:rFonts w:ascii="Calibri" w:eastAsia="Calibri" w:hAnsi="Calibri" w:cs="Calibri"/>
+              </w:rPr>
+              <w:t xml:space="preserve">, </w:t>
+            </w:r>
+            <w:r>
+              <w:rPr>
+                <w:rFonts w:ascii="Calibri" w:eastAsia="Calibri" w:hAnsi="Calibri" w:cs="Calibri"/>
+              </w:rPr>
+              <w:t xml:space="preserve">Moodys: NR (N/A)</w:t>
+            </w:r>
+            <w:r>
+              <w:rPr>
+                <w:rFonts w:ascii="Calibri" w:eastAsia="Calibri" w:hAnsi="Calibri" w:cs="Calibri"/>
+              </w:rPr>
+              <w:t xml:space="preserve"> and </w:t>
+            </w:r>
+            <w:r>
+              <w:rPr>
+                <w:rFonts w:ascii="Calibri" w:eastAsia="Calibri" w:hAnsi="Calibri" w:cs="Calibri"/>
+              </w:rPr>
+              <w:t xml:space="preserve">S A- (STABLE)</w:t>
+            </w:r>
+            <w:r>
+              <w:rPr>
+                <w:rFonts w:ascii="Calibri" w:eastAsia="Calibri" w:hAnsi="Calibri" w:cs="Calibri"/>
+              </w:rPr>
+              <w:t xml:space="preserve"/>
+            </w:r>
+            <w:r>
+              <w:rPr>
+                <w:rFonts w:ascii="Calibri" w:eastAsia="Calibri" w:hAnsi="Calibri" w:cs="Calibri"/>
+              </w:rPr>
+              <w:t xml:space="preserve"> </w:t>
             </w:r>
             <w:r>
               <w:rPr>
@@ -835,14 +894,7 @@
                 <w:rFonts w:ascii="Calibri" w:eastAsia="Calibri" w:hAnsi="Calibri" w:cs="Calibri"/>
                 <w:b/>
               </w:rPr>
-              <w:t>Issuance</w:t>
-            </w:r>
-            <w:r>
-              <w:rPr>
-                <w:rFonts w:ascii="Calibri" w:eastAsia="Calibri" w:hAnsi="Calibri" w:cs="Calibri"/>
-                <w:b/>
-              </w:rPr>
-              <w:t xml:space="preserve"> Type</w:t>
+              <w:t>Currency</w:t>
             </w:r>
           </w:p>
         </w:tc>
@@ -880,7 +932,19 @@
               <w:rPr>
                 <w:rFonts w:ascii="Calibri" w:eastAsia="Calibri" w:hAnsi="Calibri" w:cs="Calibri"/>
               </w:rPr>
-              <w:t xml:space="preserve">MTN</w:t>
+              <w:t xml:space="preserve">GBP</w:t>
+            </w:r>
+            <w:r>
+              <w:rPr>
+                <w:rFonts w:ascii="Calibri" w:eastAsia="Calibri" w:hAnsi="Calibri" w:cs="Calibri"/>
+              </w:rPr>
+              <w:t xml:space="preserve"/>
+            </w:r>
+            <w:r>
+              <w:rPr>
+                <w:rFonts w:ascii="Calibri" w:eastAsia="Calibri" w:hAnsi="Calibri" w:cs="Calibri"/>
+              </w:rPr>
+              <w:t xml:space="preserve"/>
             </w:r>
           </w:p>
         </w:tc>
@@ -925,7 +989,7 @@
                 <w:rFonts w:ascii="Calibri" w:eastAsia="Calibri" w:hAnsi="Calibri" w:cs="Calibri"/>
                 <w:b/>
               </w:rPr>
-              <w:t>Form of the Notes</w:t>
+              <w:t>Series Number</w:t>
             </w:r>
           </w:p>
         </w:tc>
@@ -963,7 +1027,13 @@
               <w:rPr>
                 <w:rFonts w:ascii="Calibri" w:eastAsia="Calibri" w:hAnsi="Calibri" w:cs="Calibri"/>
               </w:rPr>
-              <w:t xml:space="preserve">Reg S Bearer</w:t>
+              <w:t xml:space="preserve">12345</w:t>
+            </w:r>
+            <w:r>
+              <w:rPr>
+                <w:rFonts w:ascii="Calibri" w:eastAsia="Calibri" w:hAnsi="Calibri" w:cs="Calibri"/>
+              </w:rPr>
+              <w:t xml:space="preserve"/>
             </w:r>
           </w:p>
         </w:tc>
@@ -1008,8 +1078,14 @@
                 <w:rFonts w:ascii="Calibri" w:eastAsia="Calibri" w:hAnsi="Calibri" w:cs="Calibri"/>
                 <w:b/>
               </w:rPr>
-              <w:lastRenderedPageBreak/>
-              <w:t>Note Type</w:t>
+              <w:t>Issuance</w:t>
+            </w:r>
+            <w:r>
+              <w:rPr>
+                <w:rFonts w:ascii="Calibri" w:eastAsia="Calibri" w:hAnsi="Calibri" w:cs="Calibri"/>
+                <w:b/>
+              </w:rPr>
+              <w:t xml:space="preserve"> Type</w:t>
             </w:r>
           </w:p>
         </w:tc>
@@ -1047,19 +1123,7 @@
               <w:rPr>
                 <w:rFonts w:ascii="Calibri" w:eastAsia="Calibri" w:hAnsi="Calibri" w:cs="Calibri"/>
               </w:rPr>
-              <w:t xml:space="preserve">NGN</w:t>
-            </w:r>
-            <w:r>
-              <w:rPr>
-                <w:rFonts w:ascii="Calibri" w:eastAsia="Calibri" w:hAnsi="Calibri" w:cs="Calibri"/>
-              </w:rPr>
-              <w:t xml:space="preserve"/>
-            </w:r>
-            <w:r>
-              <w:rPr>
-                <w:rFonts w:ascii="Calibri" w:eastAsia="Calibri" w:hAnsi="Calibri" w:cs="Calibri"/>
-              </w:rPr>
-              <w:t xml:space="preserve"> </w:t>
+              <w:t xml:space="preserve">MTN</w:t>
             </w:r>
           </w:p>
         </w:tc>
@@ -1104,7 +1168,7 @@
                 <w:rFonts w:ascii="Calibri" w:eastAsia="Calibri" w:hAnsi="Calibri" w:cs="Calibri"/>
                 <w:b/>
               </w:rPr>
-              <w:t xml:space="preserve">ECB Eligible</w:t>
+              <w:t>Form of the Notes</w:t>
             </w:r>
           </w:p>
         </w:tc>
@@ -1142,20 +1206,19 @@
               <w:rPr>
                 <w:rFonts w:ascii="Calibri" w:eastAsia="Calibri" w:hAnsi="Calibri" w:cs="Calibri"/>
               </w:rPr>
-              <w:t xml:space="preserve">Yes</w:t>
-            </w:r>
-            <w:proofErr w:type="gramEnd"/>
-            <w:r>
-              <w:rPr>
-                <w:rFonts w:ascii="Calibri" w:eastAsia="Calibri" w:hAnsi="Calibri" w:cs="Calibri"/>
-              </w:rPr>
-              <w:t xml:space="preserve"/>
-            </w:r>
-            <w:r>
-              <w:rPr>
-                <w:rFonts w:ascii="Calibri" w:eastAsia="Calibri" w:hAnsi="Calibri" w:cs="Calibri"/>
-              </w:rPr>
-              <w:t xml:space="preserve"/>
+              <w:t xml:space="preserve">Reg S Bearer</w:t>
+            </w:r>
+            <w:r>
+              <w:rPr>
+                <w:rFonts w:ascii="Calibri" w:eastAsia="Calibri" w:hAnsi="Calibri" w:cs="Calibri"/>
+              </w:rPr>
+              <w:t xml:space="preserve"/>
+            </w:r>
+            <w:r>
+              <w:rPr>
+                <w:rFonts w:ascii="Calibri" w:eastAsia="Calibri" w:hAnsi="Calibri" w:cs="Calibri"/>
+              </w:rPr>
+              <w:t xml:space="preserve"> </w:t>
             </w:r>
           </w:p>
         </w:tc>
@@ -1200,7 +1263,7 @@
                 <w:rFonts w:ascii="Calibri" w:eastAsia="Calibri" w:hAnsi="Calibri" w:cs="Calibri"/>
                 <w:b/>
               </w:rPr>
-              <w:t>Status of the Notes</w:t>
+              <w:t xml:space="preserve">ECB Eligible</w:t>
             </w:r>
           </w:p>
         </w:tc>
@@ -1238,7 +1301,13 @@
               <w:rPr>
                 <w:rFonts w:ascii="Calibri" w:eastAsia="Calibri" w:hAnsi="Calibri" w:cs="Calibri"/>
               </w:rPr>
-              <w:t xml:space="preserve">Senior Preferred</w:t>
+              <w:t xml:space="preserve">No</w:t>
+            </w:r>
+            <w:r>
+              <w:rPr>
+                <w:rFonts w:ascii="Calibri" w:eastAsia="Calibri" w:hAnsi="Calibri" w:cs="Calibri"/>
+              </w:rPr>
+              <w:t xml:space="preserve"/>
             </w:r>
           </w:p>
         </w:tc>
@@ -1283,6 +1352,89 @@
                 <w:rFonts w:ascii="Calibri" w:eastAsia="Calibri" w:hAnsi="Calibri" w:cs="Calibri"/>
                 <w:b/>
               </w:rPr>
+              <w:t>Status of the Notes</w:t>
+            </w:r>
+          </w:p>
+        </w:tc>
+        <w:tc>
+          <w:tcPr>
+            <w:tcW w:w="6480" w:type="dxa"/>
+            <w:tcBorders>
+              <w:top w:val="single" w:sz="8" w:space="0" w:color="D1DADD"/>
+              <w:left w:val="single" w:sz="8" w:space="0" w:color="D1DADD"/>
+              <w:bottom w:val="single" w:sz="8" w:space="0" w:color="D1DADD"/>
+              <w:right w:val="single" w:sz="8" w:space="0" w:color="D1DADD"/>
+            </w:tcBorders>
+            <w:shd w:val="clear" w:color="auto" w:fill="auto"/>
+            <w:tcMar>
+              <w:top w:w="144" w:type="dxa"/>
+              <w:left w:w="144" w:type="dxa"/>
+              <w:bottom w:w="144" w:type="dxa"/>
+              <w:right w:w="144" w:type="dxa"/>
+            </w:tcMar>
+          </w:tcPr>
+          <w:p>
+            <w:pPr>
+              <w:pBdr>
+                <w:top w:val="nil"/>
+                <w:left w:val="nil"/>
+                <w:bottom w:val="nil"/>
+                <w:right w:val="nil"/>
+                <w:between w:val="nil"/>
+              </w:pBdr>
+              <w:rPr>
+                <w:rFonts w:ascii="Calibri" w:eastAsia="Calibri" w:hAnsi="Calibri" w:cs="Calibri"/>
+              </w:rPr>
+            </w:pPr>
+            <w:r>
+              <w:rPr>
+                <w:rFonts w:ascii="Calibri" w:eastAsia="Calibri" w:hAnsi="Calibri" w:cs="Calibri"/>
+              </w:rPr>
+              <w:t xml:space="preserve">Senior Unsecured</w:t>
+            </w:r>
+          </w:p>
+        </w:tc>
+      </w:tr>
+      <w:tr>
+        <w:trPr>
+          <w:jc w:val="center"/>
+        </w:trPr>
+        <w:tc>
+          <w:tcPr>
+            <w:tcW w:w="3888" w:type="dxa"/>
+            <w:tcBorders>
+              <w:top w:val="single" w:sz="8" w:space="0" w:color="D1DADD"/>
+              <w:left w:val="single" w:sz="8" w:space="0" w:color="D1DADD"/>
+              <w:bottom w:val="single" w:sz="8" w:space="0" w:color="D1DADD"/>
+              <w:right w:val="single" w:sz="8" w:space="0" w:color="D1DADD"/>
+            </w:tcBorders>
+            <w:shd w:val="clear" w:color="auto" w:fill="FAFAFA"/>
+            <w:tcMar>
+              <w:top w:w="144" w:type="dxa"/>
+              <w:left w:w="144" w:type="dxa"/>
+              <w:bottom w:w="144" w:type="dxa"/>
+              <w:right w:w="144" w:type="dxa"/>
+            </w:tcMar>
+          </w:tcPr>
+          <w:p>
+            <w:pPr>
+              <w:pBdr>
+                <w:top w:val="nil"/>
+                <w:left w:val="nil"/>
+                <w:bottom w:val="nil"/>
+                <w:right w:val="nil"/>
+                <w:between w:val="nil"/>
+              </w:pBdr>
+              <w:rPr>
+                <w:rFonts w:ascii="Calibri" w:eastAsia="Calibri" w:hAnsi="Calibri" w:cs="Calibri"/>
+                <w:b/>
+              </w:rPr>
+            </w:pPr>
+            <w:r>
+              <w:rPr>
+                <w:rFonts w:ascii="Calibri" w:eastAsia="Calibri" w:hAnsi="Calibri" w:cs="Calibri"/>
+                <w:b/>
+              </w:rPr>
               <w:t xml:space="preserve"/>
             </w:r>
             <w:r>
@@ -1335,7 +1487,7 @@
               <w:rPr>
                 <w:rFonts w:ascii="Calibri" w:eastAsia="Calibri" w:hAnsi="Calibri" w:cs="Calibri"/>
               </w:rPr>
-              <w:t xml:space="preserve">EUR 50000000</w:t>
+              <w:t xml:space="preserve">GBP 100000000</w:t>
             </w:r>
           </w:p>
         </w:tc>
@@ -1433,7 +1585,7 @@
               <w:rPr>
                 <w:rFonts w:ascii="Calibri" w:eastAsia="Calibri" w:hAnsi="Calibri" w:cs="Calibri"/>
               </w:rPr>
-              <w:t xml:space="preserve">EUR </w:t>
+              <w:t xml:space="preserve">GBP </w:t>
             </w:r>
             <w:r>
               <w:rPr>
@@ -1534,7 +1686,7 @@
               <w:rPr>
                 <w:rFonts w:ascii="Calibri" w:eastAsia="Calibri" w:hAnsi="Calibri" w:cs="Calibri"/>
               </w:rPr>
-              <w:t xml:space="preserve">2021-06-18</w:t>
+              <w:t xml:space="preserve">2021-10-01</w:t>
             </w:r>
           </w:p>
         </w:tc>
@@ -1617,7 +1769,7 @@
               <w:rPr>
                 <w:rFonts w:ascii="Calibri" w:eastAsia="Calibri" w:hAnsi="Calibri" w:cs="Calibri"/>
               </w:rPr>
-              <w:t xml:space="preserve">2021-06-25</w:t>
+              <w:t xml:space="preserve">2021-10-08</w:t>
             </w:r>
           </w:p>
         </w:tc>
@@ -1700,7 +1852,7 @@
               <w:rPr>
                 <w:rFonts w:ascii="Calibri" w:eastAsia="Calibri" w:hAnsi="Calibri" w:cs="Calibri"/>
               </w:rPr>
-              <w:t xml:space="preserve">2026-06-25</w:t>
+              <w:t xml:space="preserve">2026-10-08</w:t>
             </w:r>
           </w:p>
         </w:tc>
@@ -1789,6 +1941,12 @@
               <w:rPr>
                 <w:rFonts w:ascii="Calibri" w:eastAsia="Calibri" w:hAnsi="Calibri" w:cs="Calibri"/>
               </w:rPr>
+              <w:t xml:space="preserve"/>
+            </w:r>
+            <w:r>
+              <w:rPr>
+                <w:rFonts w:ascii="Calibri" w:eastAsia="Calibri" w:hAnsi="Calibri" w:cs="Calibri"/>
+              </w:rPr>
               <w:t xml:space="preserve">Annually on </w:t>
             </w:r>
             <w:r>
@@ -1801,7 +1959,7 @@
               <w:rPr>
                 <w:rFonts w:ascii="Calibri" w:eastAsia="Calibri" w:hAnsi="Calibri" w:cs="Calibri"/>
               </w:rPr>
-              <w:t xml:space="preserve">06-25</w:t>
+              <w:t xml:space="preserve">10-08</w:t>
             </w:r>
             <w:r>
               <w:rPr>
@@ -1914,7 +2072,19 @@
               <w:rPr>
                 <w:rFonts w:ascii="Calibri" w:eastAsia="Calibri" w:hAnsi="Calibri" w:cs="Calibri"/>
               </w:rPr>
-              <w:t xml:space="preserve">2022-06-25</w:t>
+              <w:t xml:space="preserve"/>
+            </w:r>
+            <w:r>
+              <w:rPr>
+                <w:rFonts w:ascii="Calibri" w:eastAsia="Calibri" w:hAnsi="Calibri" w:cs="Calibri"/>
+              </w:rPr>
+              <w:t xml:space="preserve">2022-10-08</w:t>
+            </w:r>
+            <w:r>
+              <w:rPr>
+                <w:rFonts w:ascii="Calibri" w:eastAsia="Calibri" w:hAnsi="Calibri" w:cs="Calibri"/>
+              </w:rPr>
+              <w:t xml:space="preserve"/>
             </w:r>
             <w:r>
               <w:rPr>
@@ -2003,6 +2173,12 @@
               <w:rPr>
                 <w:rFonts w:ascii="Calibri" w:eastAsia="Calibri" w:hAnsi="Calibri" w:cs="Calibri"/>
               </w:rPr>
+              <w:t xml:space="preserve"/>
+            </w:r>
+            <w:r>
+              <w:rPr>
+                <w:rFonts w:ascii="Calibri" w:eastAsia="Calibri" w:hAnsi="Calibri" w:cs="Calibri"/>
+              </w:rPr>
               <w:t xml:space="preserve">1.0000%, </w:t>
             </w:r>
             <w:r>
@@ -2036,6 +2212,36 @@
                 <w:rFonts w:ascii="Calibri" w:eastAsia="Calibri" w:hAnsi="Calibri" w:cs="Calibri"/>
               </w:rPr>
               <w:t xml:space="preserve"> in arrear</w:t>
+            </w:r>
+            <w:r>
+              <w:rPr>
+                <w:rFonts w:ascii="Calibri" w:eastAsia="Calibri" w:hAnsi="Calibri" w:cs="Calibri"/>
+              </w:rPr>
+              <w:t xml:space="preserve"/>
+            </w:r>
+            <w:r>
+              <w:rPr>
+                <w:rFonts w:ascii="Calibri" w:eastAsia="Calibri" w:hAnsi="Calibri" w:cs="Calibri"/>
+              </w:rPr>
+              <w:t xml:space="preserve"/>
+            </w:r>
+            <w:r>
+              <w:rPr>
+                <w:rFonts w:ascii="Calibri" w:eastAsia="Calibri" w:hAnsi="Calibri" w:cs="Calibri"/>
+              </w:rPr>
+              <w:t xml:space="preserve"/>
+            </w:r>
+            <w:r>
+              <w:rPr>
+                <w:rFonts w:ascii="Calibri" w:eastAsia="Calibri" w:hAnsi="Calibri" w:cs="Calibri"/>
+              </w:rPr>
+              <w:t xml:space="preserve"/>
+            </w:r>
+            <w:r>
+              <w:rPr>
+                <w:rFonts w:ascii="Calibri" w:eastAsia="Calibri" w:hAnsi="Calibri" w:cs="Calibri"/>
+              </w:rPr>
+              <w:t xml:space="preserve"/>
             </w:r>
             <w:r>
               <w:rPr>
@@ -2134,6 +2340,7 @@
                 <w:rFonts w:ascii="Calibri" w:eastAsia="Calibri" w:hAnsi="Calibri" w:cs="Calibri"/>
                 <w:b/>
               </w:rPr>
+              <w:lastRenderedPageBreak/>
               <w:t xml:space="preserve">Issue Price</w:t>
             </w:r>
           </w:p>
@@ -2179,6 +2386,36 @@
                 <w:rFonts w:ascii="Calibri" w:eastAsia="Calibri" w:hAnsi="Calibri" w:cs="Calibri"/>
               </w:rPr>
               <w:t>%</w:t>
+            </w:r>
+            <w:r>
+              <w:rPr>
+                <w:rFonts w:ascii="Calibri" w:eastAsia="Calibri" w:hAnsi="Calibri" w:cs="Calibri"/>
+              </w:rPr>
+              <w:t xml:space="preserve"/>
+            </w:r>
+            <w:r>
+              <w:rPr>
+                <w:rFonts w:ascii="Calibri" w:eastAsia="Calibri" w:hAnsi="Calibri" w:cs="Calibri"/>
+              </w:rPr>
+              <w:t xml:space="preserve"/>
+            </w:r>
+            <w:r>
+              <w:rPr>
+                <w:rFonts w:ascii="Calibri" w:eastAsia="Calibri" w:hAnsi="Calibri" w:cs="Calibri"/>
+              </w:rPr>
+              <w:t xml:space="preserve"/>
+            </w:r>
+            <w:r>
+              <w:rPr>
+                <w:rFonts w:ascii="Calibri" w:eastAsia="Calibri" w:hAnsi="Calibri" w:cs="Calibri"/>
+              </w:rPr>
+              <w:t xml:space="preserve"/>
+            </w:r>
+            <w:r>
+              <w:rPr>
+                <w:rFonts w:ascii="Calibri" w:eastAsia="Calibri" w:hAnsi="Calibri" w:cs="Calibri"/>
+              </w:rPr>
+              <w:t xml:space="preserve"/>
             </w:r>
             <w:r>
               <w:rPr>
@@ -2291,7 +2528,7 @@
               <w:rPr>
                 <w:rFonts w:ascii="Calibri" w:eastAsia="Calibri" w:hAnsi="Calibri" w:cs="Calibri"/>
               </w:rPr>
-              <w:t xml:space="preserve">EUR 50000000.00</w:t>
+              <w:t xml:space="preserve">GBP 100000000.00</w:t>
             </w:r>
           </w:p>
         </w:tc>
@@ -2425,7 +2662,7 @@
                 <w:rFonts w:ascii="Calibri" w:eastAsia="Calibri" w:hAnsi="Calibri" w:cs="Calibri"/>
                 <w:b/>
               </w:rPr>
-              <w:t>Day Count Fraction</w:t>
+              <w:t xml:space="preserve">Day Count Fraction</w:t>
             </w:r>
           </w:p>
         </w:tc>
@@ -2459,6 +2696,12 @@
                 <w:rFonts w:ascii="Calibri" w:eastAsia="Calibri" w:hAnsi="Calibri" w:cs="Calibri"/>
               </w:rPr>
             </w:pPr>
+            <w:r>
+              <w:rPr>
+                <w:rFonts w:ascii="Calibri" w:eastAsia="Calibri" w:hAnsi="Calibri" w:cs="Calibri"/>
+              </w:rPr>
+              <w:t xml:space="preserve"/>
+            </w:r>
             <w:r>
               <w:rPr>
                 <w:rFonts w:ascii="Calibri" w:eastAsia="Calibri" w:hAnsi="Calibri" w:cs="Calibri"/>
@@ -2591,7 +2834,7 @@
                 <w:rFonts w:ascii="Calibri" w:eastAsia="Calibri" w:hAnsi="Calibri" w:cs="Calibri"/>
                 <w:b/>
               </w:rPr>
-              <w:t xml:space="preserve">Business Days</w:t>
+              <w:t>Business Days</w:t>
             </w:r>
           </w:p>
         </w:tc>
@@ -2635,7 +2878,13 @@
               <w:rPr>
                 <w:rFonts w:ascii="Calibri" w:eastAsia="Calibri" w:hAnsi="Calibri" w:cs="Calibri"/>
               </w:rPr>
-              <w:t xml:space="preserve">TARGET2</w:t>
+              <w:t xml:space="preserve">London</w:t>
+            </w:r>
+            <w:r>
+              <w:rPr>
+                <w:rFonts w:ascii="Calibri" w:eastAsia="Calibri" w:hAnsi="Calibri" w:cs="Calibri"/>
+              </w:rPr>
+              <w:t xml:space="preserve"/>
             </w:r>
             <w:r>
               <w:rPr>
@@ -2759,7 +3008,7 @@
               <w:rPr>
                 <w:rFonts w:ascii="Calibri" w:eastAsia="Calibri" w:hAnsi="Calibri" w:cs="Calibri"/>
               </w:rPr>
-              <w:t xml:space="preserve">See Use of Proceeds wording in the Base Prospectus</w:t>
+              <w:t xml:space="preserve">The net proceeds from the issue of the Notes will be applied by the Issuer for the general corporate purposes of the Issuer which include making a profit.</w:t>
             </w:r>
             <w:r>
               <w:rPr>
@@ -2851,18 +3100,18 @@
               </w:rPr>
               <w:t xml:space="preserve">Professional investors and ECPs</w:t>
             </w:r>
-          </w:p>
-          <w:p>
-            <w:pPr>
-              <w:rPr>
-                <w:rFonts w:ascii="Calibri" w:eastAsia="Calibri" w:hAnsi="Calibri" w:cs="Calibri"/>
-              </w:rPr>
-            </w:pPr>
-            <w:r>
-              <w:rPr>
-                <w:rFonts w:ascii="Calibri" w:eastAsia="Calibri" w:hAnsi="Calibri" w:cs="Calibri"/>
-              </w:rPr>
-              <w:t xml:space="preserve">Manager's target market wording to be inserted here.</w:t>
+            <w:r>
+              <w:rPr>
+                <w:rFonts w:ascii="Calibri" w:eastAsia="Calibri" w:hAnsi="Calibri" w:cs="Calibri"/>
+                <w:u w:val="single"/>
+              </w:rPr>
+              <w:t xml:space="preserve"> </w:t>
+            </w:r>
+            <w:r>
+              <w:rPr>
+                <w:rFonts w:ascii="Calibri" w:eastAsia="Calibri" w:hAnsi="Calibri" w:cs="Calibri"/>
+              </w:rPr>
+              <w:t xml:space="preserve"/>
             </w:r>
             <w:r>
               <w:rPr>
@@ -2956,7 +3205,7 @@
               <w:rPr>
                 <w:rFonts w:ascii="Calibri" w:eastAsia="Calibri" w:hAnsi="Calibri" w:cs="Calibri"/>
               </w:rPr>
-              <w:t xml:space="preserve">Bank 1</w:t>
+              <w:t xml:space="preserve">Dealer Name</w:t>
             </w:r>
             <w:r>
               <w:rPr>
@@ -3025,7 +3274,8 @@
                 <w:rFonts w:ascii="Calibri" w:eastAsia="Calibri" w:hAnsi="Calibri" w:cs="Calibri"/>
                 <w:b/>
               </w:rPr>
-              <w:t>Issuing and Paying Agent</w:t>
+              <w:lastRenderedPageBreak/>
+              <w:t>Issuing Agent</w:t>
             </w:r>
           </w:p>
         </w:tc>
@@ -3056,7 +3306,7 @@
               <w:rPr>
                 <w:rFonts w:ascii="Calibri" w:eastAsia="Calibri" w:hAnsi="Calibri" w:cs="Calibri"/>
               </w:rPr>
-              <w:t xml:space="preserve">Citibank N.A., London Branch</w:t>
+              <w:t xml:space="preserve">IPA Example PLC</w:t>
             </w:r>
             <w:r>
               <w:rPr>
@@ -3238,7 +3488,25 @@
               <w:rPr>
                 <w:rFonts w:ascii="Calibri" w:eastAsia="Calibri" w:hAnsi="Calibri" w:cs="Calibri"/>
               </w:rPr>
-              <w:t xml:space="preserve">Not listed</w:t>
+              <w:t xml:space="preserve"/>
+            </w:r>
+            <w:r>
+              <w:rPr>
+                <w:rFonts w:ascii="Calibri" w:eastAsia="Calibri" w:hAnsi="Calibri" w:cs="Calibri"/>
+              </w:rPr>
+              <w:t xml:space="preserve">London Stock Exchange</w:t>
+            </w:r>
+            <w:r>
+              <w:rPr>
+                <w:rFonts w:ascii="Calibri" w:eastAsia="Calibri" w:hAnsi="Calibri" w:cs="Calibri"/>
+              </w:rPr>
+              <w:t xml:space="preserve">, Regulated Market</w:t>
+            </w:r>
+            <w:r>
+              <w:rPr>
+                <w:rFonts w:ascii="Calibri" w:eastAsia="Calibri" w:hAnsi="Calibri" w:cs="Calibri"/>
+              </w:rPr>
+              <w:t xml:space="preserve"/>
             </w:r>
           </w:p>
         </w:tc>
@@ -3314,7 +3582,7 @@
               <w:rPr>
                 <w:rFonts w:ascii="Calibri" w:eastAsia="Calibri" w:hAnsi="Calibri" w:cs="Calibri"/>
               </w:rPr>
-              <w:t xml:space="preserve">English law</w:t>
+              <w:t xml:space="preserve">GB law</w:t>
             </w:r>
           </w:p>
         </w:tc>
@@ -3542,7 +3810,7 @@
               <w:rPr>
                 <w:rFonts w:ascii="Calibri" w:eastAsia="Calibri" w:hAnsi="Calibri" w:cs="Calibri"/>
               </w:rPr>
-              <w:t xml:space="preserve">As per the documentation relating to the Issuer's EUR 20.0 billion</w:t>
+              <w:t xml:space="preserve">As per the documentation relating to the Issuer's EUR 10 billion</w:t>
             </w:r>
             <w:r>
               <w:rPr>
@@ -3554,7 +3822,7 @@
               <w:rPr>
                 <w:rFonts w:ascii="Calibri" w:eastAsia="Calibri" w:hAnsi="Calibri" w:cs="Calibri"/>
               </w:rPr>
-              <w:t xml:space="preserve">DIP</w:t>
+              <w:t xml:space="preserve">EMTN</w:t>
             </w:r>
           </w:p>
         </w:tc>
@@ -3630,7 +3898,13 @@
               <w:rPr>
                 <w:rFonts w:ascii="Calibri" w:eastAsia="Calibri" w:hAnsi="Calibri" w:cs="Calibri"/>
               </w:rPr>
-              <w:t xml:space="preserve">As per the Notes Documentation</w:t>
+              <w:t xml:space="preserve">As per the </w:t>
+            </w:r>
+            <w:r>
+              <w:rPr>
+                <w:rFonts w:ascii="Calibri" w:eastAsia="Calibri" w:hAnsi="Calibri" w:cs="Calibri"/>
+              </w:rPr>
+              <w:t xml:space="preserve">Issuer's base prospectus</w:t>
             </w:r>
           </w:p>
         </w:tc>
@@ -3702,7 +3976,7 @@
 </file>
 
 <file path=word/endnotes.xml><?xml version="1.0" encoding="utf-8"?>
-<w:endnotes xmlns:wpc="http://schemas.microsoft.com/office/word/2010/wordprocessingCanvas" xmlns:cx="http://schemas.microsoft.com/office/drawing/2014/chartex" xmlns:cx1="http://schemas.microsoft.com/office/drawing/2015/9/8/chartex" xmlns:cx2="http://schemas.microsoft.com/office/drawing/2015/10/21/chartex" xmlns:cx3="http://schemas.microsoft.com/office/drawing/2016/5/9/chartex" xmlns:cx4="http://schemas.microsoft.com/office/drawing/2016/5/10/chartex" xmlns:cx5="http://schemas.microsoft.com/office/drawing/2016/5/11/chartex" xmlns:cx6="http://schemas.microsoft.com/office/drawing/2016/5/12/chartex" xmlns:cx7="http://schemas.microsoft.com/office/drawing/2016/5/13/chartex" xmlns:cx8="http://schemas.microsoft.com/office/drawing/2016/5/14/chartex" xmlns:mc="http://schemas.openxmlformats.org/markup-compatibility/2006" xmlns:aink="http://schemas.microsoft.com/office/drawing/2016/ink" xmlns:am3d="http://schemas.microsoft.com/office/drawing/2017/model3d" xmlns:o="urn:schemas-microsoft-com:office:office" xmlns:r="http://schemas.openxmlformats.org/officeDocument/2006/relationships" xmlns:m="http://schemas.openxmlformats.org/officeDocument/2006/math" xmlns:v="urn:schemas-microsoft-com:vml" xmlns:wp14="http://schemas.microsoft.com/office/word/2010/wordprocessingDrawing" xmlns:wp="http://schemas.openxmlformats.org/drawingml/2006/wordprocessingDrawing" xmlns:w10="urn:schemas-microsoft-com:office:word" xmlns:w="http://schemas.openxmlformats.org/wordprocessingml/2006/main" xmlns:w14="http://schemas.microsoft.com/office/word/2010/wordml" xmlns:w15="http://schemas.microsoft.com/office/word/2012/wordml" xmlns:w16cex="http://schemas.microsoft.com/office/word/2018/wordml/cex" xmlns:w16cid="http://schemas.microsoft.com/office/word/2016/wordml/cid" xmlns:w16="http://schemas.microsoft.com/office/word/2018/wordml" xmlns:w16se="http://schemas.microsoft.com/office/word/2015/wordml/symex" xmlns:wpg="http://schemas.microsoft.com/office/word/2010/wordprocessingGroup" xmlns:wpi="http://schemas.microsoft.com/office/word/2010/wordprocessingInk" xmlns:wne="http://schemas.microsoft.com/office/word/2006/wordml" xmlns:wps="http://schemas.microsoft.com/office/word/2010/wordprocessingShape" mc:Ignorable="w14 w15 w16se w16cid w16 w16cex wp14">
+<w:endnotes xmlns:wpc="http://schemas.microsoft.com/office/word/2010/wordprocessingCanvas" xmlns:cx="http://schemas.microsoft.com/office/drawing/2014/chartex" xmlns:cx1="http://schemas.microsoft.com/office/drawing/2015/9/8/chartex" xmlns:cx2="http://schemas.microsoft.com/office/drawing/2015/10/21/chartex" xmlns:cx3="http://schemas.microsoft.com/office/drawing/2016/5/9/chartex" xmlns:cx4="http://schemas.microsoft.com/office/drawing/2016/5/10/chartex" xmlns:cx5="http://schemas.microsoft.com/office/drawing/2016/5/11/chartex" xmlns:cx6="http://schemas.microsoft.com/office/drawing/2016/5/12/chartex" xmlns:cx7="http://schemas.microsoft.com/office/drawing/2016/5/13/chartex" xmlns:cx8="http://schemas.microsoft.com/office/drawing/2016/5/14/chartex" xmlns:mc="http://schemas.openxmlformats.org/markup-compatibility/2006" xmlns:aink="http://schemas.microsoft.com/office/drawing/2016/ink" xmlns:am3d="http://schemas.microsoft.com/office/drawing/2017/model3d" xmlns:o="urn:schemas-microsoft-com:office:office" xmlns:r="http://schemas.openxmlformats.org/officeDocument/2006/relationships" xmlns:m="http://schemas.openxmlformats.org/officeDocument/2006/math" xmlns:v="urn:schemas-microsoft-com:vml" xmlns:wp14="http://schemas.microsoft.com/office/word/2010/wordprocessingDrawing" xmlns:wp="http://schemas.openxmlformats.org/drawingml/2006/wordprocessingDrawing" xmlns:w10="urn:schemas-microsoft-com:office:word" xmlns:w="http://schemas.openxmlformats.org/wordprocessingml/2006/main" xmlns:w14="http://schemas.microsoft.com/office/word/2010/wordml" xmlns:w15="http://schemas.microsoft.com/office/word/2012/wordml" xmlns:w16cex="http://schemas.microsoft.com/office/word/2018/wordml/cex" xmlns:w16cid="http://schemas.microsoft.com/office/word/2016/wordml/cid" xmlns:w16="http://schemas.microsoft.com/office/word/2018/wordml" xmlns:w16sdtdh="http://schemas.microsoft.com/office/word/2020/wordml/sdtdatahash" xmlns:w16se="http://schemas.microsoft.com/office/word/2015/wordml/symex" xmlns:wpg="http://schemas.microsoft.com/office/word/2010/wordprocessingGroup" xmlns:wpi="http://schemas.microsoft.com/office/word/2010/wordprocessingInk" xmlns:wne="http://schemas.microsoft.com/office/word/2006/wordml" xmlns:wps="http://schemas.microsoft.com/office/word/2010/wordprocessingShape" mc:Ignorable="w14 w15 w16se w16cid w16 w16cex w16sdtdh wp14">
   <w:endnote w:type="separator" w:id="-1">
     <w:p>
       <w:r>
@@ -3721,7 +3995,7 @@
 </file>
 
 <file path=word/footer1.xml><?xml version="1.0" encoding="utf-8"?>
-<w:ftr xmlns:wpc="http://schemas.microsoft.com/office/word/2010/wordprocessingCanvas" xmlns:cx="http://schemas.microsoft.com/office/drawing/2014/chartex" xmlns:cx1="http://schemas.microsoft.com/office/drawing/2015/9/8/chartex" xmlns:cx2="http://schemas.microsoft.com/office/drawing/2015/10/21/chartex" xmlns:cx3="http://schemas.microsoft.com/office/drawing/2016/5/9/chartex" xmlns:cx4="http://schemas.microsoft.com/office/drawing/2016/5/10/chartex" xmlns:cx5="http://schemas.microsoft.com/office/drawing/2016/5/11/chartex" xmlns:cx6="http://schemas.microsoft.com/office/drawing/2016/5/12/chartex" xmlns:cx7="http://schemas.microsoft.com/office/drawing/2016/5/13/chartex" xmlns:cx8="http://schemas.microsoft.com/office/drawing/2016/5/14/chartex" xmlns:mc="http://schemas.openxmlformats.org/markup-compatibility/2006" xmlns:aink="http://schemas.microsoft.com/office/drawing/2016/ink" xmlns:am3d="http://schemas.microsoft.com/office/drawing/2017/model3d" xmlns:o="urn:schemas-microsoft-com:office:office" xmlns:r="http://schemas.openxmlformats.org/officeDocument/2006/relationships" xmlns:m="http://schemas.openxmlformats.org/officeDocument/2006/math" xmlns:v="urn:schemas-microsoft-com:vml" xmlns:wp14="http://schemas.microsoft.com/office/word/2010/wordprocessingDrawing" xmlns:wp="http://schemas.openxmlformats.org/drawingml/2006/wordprocessingDrawing" xmlns:w10="urn:schemas-microsoft-com:office:word" xmlns:w="http://schemas.openxmlformats.org/wordprocessingml/2006/main" xmlns:w14="http://schemas.microsoft.com/office/word/2010/wordml" xmlns:w15="http://schemas.microsoft.com/office/word/2012/wordml" xmlns:w16cex="http://schemas.microsoft.com/office/word/2018/wordml/cex" xmlns:w16cid="http://schemas.microsoft.com/office/word/2016/wordml/cid" xmlns:w16="http://schemas.microsoft.com/office/word/2018/wordml" xmlns:w16se="http://schemas.microsoft.com/office/word/2015/wordml/symex" xmlns:wpg="http://schemas.microsoft.com/office/word/2010/wordprocessingGroup" xmlns:wpi="http://schemas.microsoft.com/office/word/2010/wordprocessingInk" xmlns:wne="http://schemas.microsoft.com/office/word/2006/wordml" xmlns:wps="http://schemas.microsoft.com/office/word/2010/wordprocessingShape" mc:Ignorable="w14 w15 w16se w16cid w16 w16cex wp14">
+<w:ftr xmlns:wpc="http://schemas.microsoft.com/office/word/2010/wordprocessingCanvas" xmlns:cx="http://schemas.microsoft.com/office/drawing/2014/chartex" xmlns:cx1="http://schemas.microsoft.com/office/drawing/2015/9/8/chartex" xmlns:cx2="http://schemas.microsoft.com/office/drawing/2015/10/21/chartex" xmlns:cx3="http://schemas.microsoft.com/office/drawing/2016/5/9/chartex" xmlns:cx4="http://schemas.microsoft.com/office/drawing/2016/5/10/chartex" xmlns:cx5="http://schemas.microsoft.com/office/drawing/2016/5/11/chartex" xmlns:cx6="http://schemas.microsoft.com/office/drawing/2016/5/12/chartex" xmlns:cx7="http://schemas.microsoft.com/office/drawing/2016/5/13/chartex" xmlns:cx8="http://schemas.microsoft.com/office/drawing/2016/5/14/chartex" xmlns:mc="http://schemas.openxmlformats.org/markup-compatibility/2006" xmlns:aink="http://schemas.microsoft.com/office/drawing/2016/ink" xmlns:am3d="http://schemas.microsoft.com/office/drawing/2017/model3d" xmlns:o="urn:schemas-microsoft-com:office:office" xmlns:r="http://schemas.openxmlformats.org/officeDocument/2006/relationships" xmlns:m="http://schemas.openxmlformats.org/officeDocument/2006/math" xmlns:v="urn:schemas-microsoft-com:vml" xmlns:wp14="http://schemas.microsoft.com/office/word/2010/wordprocessingDrawing" xmlns:wp="http://schemas.openxmlformats.org/drawingml/2006/wordprocessingDrawing" xmlns:w10="urn:schemas-microsoft-com:office:word" xmlns:w="http://schemas.openxmlformats.org/wordprocessingml/2006/main" xmlns:w14="http://schemas.microsoft.com/office/word/2010/wordml" xmlns:w15="http://schemas.microsoft.com/office/word/2012/wordml" xmlns:w16cex="http://schemas.microsoft.com/office/word/2018/wordml/cex" xmlns:w16cid="http://schemas.microsoft.com/office/word/2016/wordml/cid" xmlns:w16="http://schemas.microsoft.com/office/word/2018/wordml" xmlns:w16sdtdh="http://schemas.microsoft.com/office/word/2020/wordml/sdtdatahash" xmlns:w16se="http://schemas.microsoft.com/office/word/2015/wordml/symex" xmlns:wpg="http://schemas.microsoft.com/office/word/2010/wordprocessingGroup" xmlns:wpi="http://schemas.microsoft.com/office/word/2010/wordprocessingInk" xmlns:wne="http://schemas.microsoft.com/office/word/2006/wordml" xmlns:wps="http://schemas.microsoft.com/office/word/2010/wordprocessingShape" mc:Ignorable="w14 w15 w16se w16cid w16 w16cex w16sdtdh wp14">
   <w:p>
     <w:pPr>
       <w:pBdr>
@@ -3912,7 +4186,7 @@
 </file>
 
 <file path=word/footnotes.xml><?xml version="1.0" encoding="utf-8"?>
-<w:footnotes xmlns:wpc="http://schemas.microsoft.com/office/word/2010/wordprocessingCanvas" xmlns:cx="http://schemas.microsoft.com/office/drawing/2014/chartex" xmlns:cx1="http://schemas.microsoft.com/office/drawing/2015/9/8/chartex" xmlns:cx2="http://schemas.microsoft.com/office/drawing/2015/10/21/chartex" xmlns:cx3="http://schemas.microsoft.com/office/drawing/2016/5/9/chartex" xmlns:cx4="http://schemas.microsoft.com/office/drawing/2016/5/10/chartex" xmlns:cx5="http://schemas.microsoft.com/office/drawing/2016/5/11/chartex" xmlns:cx6="http://schemas.microsoft.com/office/drawing/2016/5/12/chartex" xmlns:cx7="http://schemas.microsoft.com/office/drawing/2016/5/13/chartex" xmlns:cx8="http://schemas.microsoft.com/office/drawing/2016/5/14/chartex" xmlns:mc="http://schemas.openxmlformats.org/markup-compatibility/2006" xmlns:aink="http://schemas.microsoft.com/office/drawing/2016/ink" xmlns:am3d="http://schemas.microsoft.com/office/drawing/2017/model3d" xmlns:o="urn:schemas-microsoft-com:office:office" xmlns:r="http://schemas.openxmlformats.org/officeDocument/2006/relationships" xmlns:m="http://schemas.openxmlformats.org/officeDocument/2006/math" xmlns:v="urn:schemas-microsoft-com:vml" xmlns:wp14="http://schemas.microsoft.com/office/word/2010/wordprocessingDrawing" xmlns:wp="http://schemas.openxmlformats.org/drawingml/2006/wordprocessingDrawing" xmlns:w10="urn:schemas-microsoft-com:office:word" xmlns:w="http://schemas.openxmlformats.org/wordprocessingml/2006/main" xmlns:w14="http://schemas.microsoft.com/office/word/2010/wordml" xmlns:w15="http://schemas.microsoft.com/office/word/2012/wordml" xmlns:w16cex="http://schemas.microsoft.com/office/word/2018/wordml/cex" xmlns:w16cid="http://schemas.microsoft.com/office/word/2016/wordml/cid" xmlns:w16="http://schemas.microsoft.com/office/word/2018/wordml" xmlns:w16se="http://schemas.microsoft.com/office/word/2015/wordml/symex" xmlns:wpg="http://schemas.microsoft.com/office/word/2010/wordprocessingGroup" xmlns:wpi="http://schemas.microsoft.com/office/word/2010/wordprocessingInk" xmlns:wne="http://schemas.microsoft.com/office/word/2006/wordml" xmlns:wps="http://schemas.microsoft.com/office/word/2010/wordprocessingShape" mc:Ignorable="w14 w15 w16se w16cid w16 w16cex wp14">
+<w:footnotes xmlns:wpc="http://schemas.microsoft.com/office/word/2010/wordprocessingCanvas" xmlns:cx="http://schemas.microsoft.com/office/drawing/2014/chartex" xmlns:cx1="http://schemas.microsoft.com/office/drawing/2015/9/8/chartex" xmlns:cx2="http://schemas.microsoft.com/office/drawing/2015/10/21/chartex" xmlns:cx3="http://schemas.microsoft.com/office/drawing/2016/5/9/chartex" xmlns:cx4="http://schemas.microsoft.com/office/drawing/2016/5/10/chartex" xmlns:cx5="http://schemas.microsoft.com/office/drawing/2016/5/11/chartex" xmlns:cx6="http://schemas.microsoft.com/office/drawing/2016/5/12/chartex" xmlns:cx7="http://schemas.microsoft.com/office/drawing/2016/5/13/chartex" xmlns:cx8="http://schemas.microsoft.com/office/drawing/2016/5/14/chartex" xmlns:mc="http://schemas.openxmlformats.org/markup-compatibility/2006" xmlns:aink="http://schemas.microsoft.com/office/drawing/2016/ink" xmlns:am3d="http://schemas.microsoft.com/office/drawing/2017/model3d" xmlns:o="urn:schemas-microsoft-com:office:office" xmlns:r="http://schemas.openxmlformats.org/officeDocument/2006/relationships" xmlns:m="http://schemas.openxmlformats.org/officeDocument/2006/math" xmlns:v="urn:schemas-microsoft-com:vml" xmlns:wp14="http://schemas.microsoft.com/office/word/2010/wordprocessingDrawing" xmlns:wp="http://schemas.openxmlformats.org/drawingml/2006/wordprocessingDrawing" xmlns:w10="urn:schemas-microsoft-com:office:word" xmlns:w="http://schemas.openxmlformats.org/wordprocessingml/2006/main" xmlns:w14="http://schemas.microsoft.com/office/word/2010/wordml" xmlns:w15="http://schemas.microsoft.com/office/word/2012/wordml" xmlns:w16cex="http://schemas.microsoft.com/office/word/2018/wordml/cex" xmlns:w16cid="http://schemas.microsoft.com/office/word/2016/wordml/cid" xmlns:w16="http://schemas.microsoft.com/office/word/2018/wordml" xmlns:w16sdtdh="http://schemas.microsoft.com/office/word/2020/wordml/sdtdatahash" xmlns:w16se="http://schemas.microsoft.com/office/word/2015/wordml/symex" xmlns:wpg="http://schemas.microsoft.com/office/word/2010/wordprocessingGroup" xmlns:wpi="http://schemas.microsoft.com/office/word/2010/wordprocessingInk" xmlns:wne="http://schemas.microsoft.com/office/word/2006/wordml" xmlns:wps="http://schemas.microsoft.com/office/word/2010/wordprocessingShape" mc:Ignorable="w14 w15 w16se w16cid w16 w16cex w16sdtdh wp14">
   <w:footnote w:type="separator" w:id="-1">
     <w:p>
       <w:r>
@@ -3931,7 +4205,7 @@
 </file>
 
 <file path=word/numbering.xml><?xml version="1.0" encoding="utf-8"?>
-<w:numbering xmlns:wpc="http://schemas.microsoft.com/office/word/2010/wordprocessingCanvas" xmlns:cx="http://schemas.microsoft.com/office/drawing/2014/chartex" xmlns:cx1="http://schemas.microsoft.com/office/drawing/2015/9/8/chartex" xmlns:cx2="http://schemas.microsoft.com/office/drawing/2015/10/21/chartex" xmlns:cx3="http://schemas.microsoft.com/office/drawing/2016/5/9/chartex" xmlns:cx4="http://schemas.microsoft.com/office/drawing/2016/5/10/chartex" xmlns:cx5="http://schemas.microsoft.com/office/drawing/2016/5/11/chartex" xmlns:cx6="http://schemas.microsoft.com/office/drawing/2016/5/12/chartex" xmlns:cx7="http://schemas.microsoft.com/office/drawing/2016/5/13/chartex" xmlns:cx8="http://schemas.microsoft.com/office/drawing/2016/5/14/chartex" xmlns:mc="http://schemas.openxmlformats.org/markup-compatibility/2006" xmlns:aink="http://schemas.microsoft.com/office/drawing/2016/ink" xmlns:am3d="http://schemas.microsoft.com/office/drawing/2017/model3d" xmlns:o="urn:schemas-microsoft-com:office:office" xmlns:r="http://schemas.openxmlformats.org/officeDocument/2006/relationships" xmlns:m="http://schemas.openxmlformats.org/officeDocument/2006/math" xmlns:v="urn:schemas-microsoft-com:vml" xmlns:wp14="http://schemas.microsoft.com/office/word/2010/wordprocessingDrawing" xmlns:wp="http://schemas.openxmlformats.org/drawingml/2006/wordprocessingDrawing" xmlns:w10="urn:schemas-microsoft-com:office:word" xmlns:w="http://schemas.openxmlformats.org/wordprocessingml/2006/main" xmlns:w14="http://schemas.microsoft.com/office/word/2010/wordml" xmlns:w15="http://schemas.microsoft.com/office/word/2012/wordml" xmlns:w16cex="http://schemas.microsoft.com/office/word/2018/wordml/cex" xmlns:w16cid="http://schemas.microsoft.com/office/word/2016/wordml/cid" xmlns:w16="http://schemas.microsoft.com/office/word/2018/wordml" xmlns:w16se="http://schemas.microsoft.com/office/word/2015/wordml/symex" xmlns:wpg="http://schemas.microsoft.com/office/word/2010/wordprocessingGroup" xmlns:wpi="http://schemas.microsoft.com/office/word/2010/wordprocessingInk" xmlns:wne="http://schemas.microsoft.com/office/word/2006/wordml" xmlns:wps="http://schemas.microsoft.com/office/word/2010/wordprocessingShape" mc:Ignorable="w14 w15 w16se w16cid w16 w16cex wp14">
+<w:numbering xmlns:wpc="http://schemas.microsoft.com/office/word/2010/wordprocessingCanvas" xmlns:cx="http://schemas.microsoft.com/office/drawing/2014/chartex" xmlns:cx1="http://schemas.microsoft.com/office/drawing/2015/9/8/chartex" xmlns:cx2="http://schemas.microsoft.com/office/drawing/2015/10/21/chartex" xmlns:cx3="http://schemas.microsoft.com/office/drawing/2016/5/9/chartex" xmlns:cx4="http://schemas.microsoft.com/office/drawing/2016/5/10/chartex" xmlns:cx5="http://schemas.microsoft.com/office/drawing/2016/5/11/chartex" xmlns:cx6="http://schemas.microsoft.com/office/drawing/2016/5/12/chartex" xmlns:cx7="http://schemas.microsoft.com/office/drawing/2016/5/13/chartex" xmlns:cx8="http://schemas.microsoft.com/office/drawing/2016/5/14/chartex" xmlns:mc="http://schemas.openxmlformats.org/markup-compatibility/2006" xmlns:aink="http://schemas.microsoft.com/office/drawing/2016/ink" xmlns:am3d="http://schemas.microsoft.com/office/drawing/2017/model3d" xmlns:o="urn:schemas-microsoft-com:office:office" xmlns:r="http://schemas.openxmlformats.org/officeDocument/2006/relationships" xmlns:m="http://schemas.openxmlformats.org/officeDocument/2006/math" xmlns:v="urn:schemas-microsoft-com:vml" xmlns:wp14="http://schemas.microsoft.com/office/word/2010/wordprocessingDrawing" xmlns:wp="http://schemas.openxmlformats.org/drawingml/2006/wordprocessingDrawing" xmlns:w10="urn:schemas-microsoft-com:office:word" xmlns:w="http://schemas.openxmlformats.org/wordprocessingml/2006/main" xmlns:w14="http://schemas.microsoft.com/office/word/2010/wordml" xmlns:w15="http://schemas.microsoft.com/office/word/2012/wordml" xmlns:w16cex="http://schemas.microsoft.com/office/word/2018/wordml/cex" xmlns:w16cid="http://schemas.microsoft.com/office/word/2016/wordml/cid" xmlns:w16="http://schemas.microsoft.com/office/word/2018/wordml" xmlns:w16sdtdh="http://schemas.microsoft.com/office/word/2020/wordml/sdtdatahash" xmlns:w16se="http://schemas.microsoft.com/office/word/2015/wordml/symex" xmlns:wpg="http://schemas.microsoft.com/office/word/2010/wordprocessingGroup" xmlns:wpi="http://schemas.microsoft.com/office/word/2010/wordprocessingInk" xmlns:wne="http://schemas.microsoft.com/office/word/2006/wordml" xmlns:wps="http://schemas.microsoft.com/office/word/2010/wordprocessingShape" mc:Ignorable="w14 w15 w16se w16cid w16 w16cex w16sdtdh wp14">
   <w:abstractNum w:abstractNumId="0" w15:restartNumberingAfterBreak="0">
     <w:nsid w:val="77ED1C60"/>
     <w:multiLevelType w:val="multilevel"/>
@@ -4061,7 +4335,7 @@
 </file>
 
 <file path=word/styles.xml><?xml version="1.0" encoding="utf-8"?>
-<w:styles xmlns:mc="http://schemas.openxmlformats.org/markup-compatibility/2006" xmlns:r="http://schemas.openxmlformats.org/officeDocument/2006/relationships" xmlns:w="http://schemas.openxmlformats.org/wordprocessingml/2006/main" xmlns:w14="http://schemas.microsoft.com/office/word/2010/wordml" xmlns:w15="http://schemas.microsoft.com/office/word/2012/wordml" xmlns:w16cex="http://schemas.microsoft.com/office/word/2018/wordml/cex" xmlns:w16cid="http://schemas.microsoft.com/office/word/2016/wordml/cid" xmlns:w16="http://schemas.microsoft.com/office/word/2018/wordml" xmlns:w16se="http://schemas.microsoft.com/office/word/2015/wordml/symex" mc:Ignorable="w14 w15 w16se w16cid w16 w16cex">
+<w:styles xmlns:mc="http://schemas.openxmlformats.org/markup-compatibility/2006" xmlns:r="http://schemas.openxmlformats.org/officeDocument/2006/relationships" xmlns:w="http://schemas.openxmlformats.org/wordprocessingml/2006/main" xmlns:w14="http://schemas.microsoft.com/office/word/2010/wordml" xmlns:w15="http://schemas.microsoft.com/office/word/2012/wordml" xmlns:w16cex="http://schemas.microsoft.com/office/word/2018/wordml/cex" xmlns:w16cid="http://schemas.microsoft.com/office/word/2016/wordml/cid" xmlns:w16="http://schemas.microsoft.com/office/word/2018/wordml" xmlns:w16sdtdh="http://schemas.microsoft.com/office/word/2020/wordml/sdtdatahash" xmlns:w16se="http://schemas.microsoft.com/office/word/2015/wordml/symex" mc:Ignorable="w14 w15 w16se w16cid w16 w16cex w16sdtdh">
   <w:docDefaults>
     <w:rPrDefault>
       <w:rPr>

</xml_diff>